<commit_message>
update penulisan keterangan penunjuk gambar dan tabel
</commit_message>
<xml_diff>
--- a/BAB IV.docx
+++ b/BAB IV.docx
@@ -5312,22 +5312,38 @@
           <w:szCs w:val="24"/>
           <w:lang w:val="id-ID"/>
         </w:rPr>
-        <w:t>Tabel 4.3</w:t>
+        <w:t>Tabel 4.</w:t>
       </w:r>
       <w:r>
         <w:rPr>
           <w:position w:val="-1"/>
           <w:szCs w:val="24"/>
+        </w:rPr>
+        <w:t>2</w:t>
+      </w:r>
+      <w:r>
+        <w:rPr>
+          <w:position w:val="-1"/>
+          <w:szCs w:val="24"/>
           <w:lang w:val="id-ID"/>
         </w:rPr>
-        <w:t xml:space="preserve"> Skenario </w:t>
-      </w:r>
+        <w:t xml:space="preserve"> </w:t>
+      </w:r>
+      <w:bookmarkStart w:id="3" w:name="_Hlk29408264"/>
       <w:r>
         <w:rPr>
           <w:position w:val="-1"/>
           <w:szCs w:val="24"/>
           <w:lang w:val="id-ID"/>
         </w:rPr>
+        <w:t xml:space="preserve">Skenario </w:t>
+      </w:r>
+      <w:r>
+        <w:rPr>
+          <w:position w:val="-1"/>
+          <w:szCs w:val="24"/>
+          <w:lang w:val="id-ID"/>
+        </w:rPr>
         <w:t xml:space="preserve">Mengelola </w:t>
       </w:r>
       <w:r>
@@ -5337,6 +5353,7 @@
         </w:rPr>
         <w:t>Stock</w:t>
       </w:r>
+      <w:bookmarkEnd w:id="3"/>
     </w:p>
     <w:tbl>
       <w:tblPr>
@@ -6030,7 +6047,22 @@
           <w:szCs w:val="24"/>
           <w:lang w:val="id-ID"/>
         </w:rPr>
-        <w:t xml:space="preserve">Tabel 4.3 </w:t>
+        <w:t>Tabel 4.</w:t>
+      </w:r>
+      <w:r>
+        <w:rPr>
+          <w:position w:val="-1"/>
+          <w:szCs w:val="24"/>
+        </w:rPr>
+        <w:t>2</w:t>
+      </w:r>
+      <w:r>
+        <w:rPr>
+          <w:position w:val="-1"/>
+          <w:szCs w:val="24"/>
+          <w:lang w:val="id-ID"/>
+        </w:rPr>
+        <w:t xml:space="preserve"> </w:t>
       </w:r>
       <w:r>
         <w:rPr>
@@ -8187,7 +8219,7 @@
           <w:position w:val="-1"/>
           <w:szCs w:val="24"/>
         </w:rPr>
-        <w:t>5</w:t>
+        <w:t>3</w:t>
       </w:r>
       <w:r>
         <w:rPr>
@@ -10025,7 +10057,7 @@
           <w:position w:val="-1"/>
           <w:szCs w:val="24"/>
         </w:rPr>
-        <w:t>5</w:t>
+        <w:t>3</w:t>
       </w:r>
       <w:r>
         <w:rPr>
@@ -10837,7 +10869,13 @@
       </w:r>
       <w:proofErr w:type="spellEnd"/>
       <w:r>
-        <w:t xml:space="preserve"> 4.6 </w:t>
+        <w:t xml:space="preserve"> 4.</w:t>
+      </w:r>
+      <w:r>
+        <w:t>4</w:t>
+      </w:r>
+      <w:r>
+        <w:t xml:space="preserve"> </w:t>
       </w:r>
       <w:proofErr w:type="spellStart"/>
       <w:r>
@@ -11460,7 +11498,13 @@
       </w:r>
       <w:proofErr w:type="spellEnd"/>
       <w:r>
-        <w:t xml:space="preserve"> 4.6 </w:t>
+        <w:t xml:space="preserve"> 4.</w:t>
+      </w:r>
+      <w:r>
+        <w:t>4</w:t>
+      </w:r>
+      <w:r>
+        <w:t xml:space="preserve"> </w:t>
       </w:r>
       <w:proofErr w:type="spellStart"/>
       <w:r>
@@ -13273,7 +13317,13 @@
       </w:r>
       <w:proofErr w:type="spellEnd"/>
       <w:r>
-        <w:t xml:space="preserve"> 4.7 </w:t>
+        <w:t xml:space="preserve"> 4.</w:t>
+      </w:r>
+      <w:r>
+        <w:t>5</w:t>
+      </w:r>
+      <w:r>
+        <w:t xml:space="preserve"> </w:t>
       </w:r>
       <w:proofErr w:type="spellStart"/>
       <w:r>
@@ -15578,7 +15628,7 @@
         <w:t xml:space="preserve"> 4.</w:t>
       </w:r>
       <w:r>
-        <w:t>8</w:t>
+        <w:t>6</w:t>
       </w:r>
       <w:r>
         <w:t xml:space="preserve"> </w:t>
@@ -16519,7 +16569,7 @@
       <w:r>
         <w:t xml:space="preserve"> </w:t>
       </w:r>
-      <w:bookmarkStart w:id="3" w:name="_Hlk536095537"/>
+      <w:bookmarkStart w:id="4" w:name="_Hlk536095537"/>
       <w:proofErr w:type="spellStart"/>
       <w:r>
         <w:t>melakukan</w:t>
@@ -16528,7 +16578,7 @@
       <w:r>
         <w:t xml:space="preserve"> Logi</w:t>
       </w:r>
-      <w:bookmarkEnd w:id="3"/>
+      <w:bookmarkEnd w:id="4"/>
       <w:r>
         <w:t>n</w:t>
       </w:r>
@@ -20296,14 +20346,22 @@
         <w:rPr>
           <w:szCs w:val="24"/>
         </w:rPr>
-        <w:t>9</w:t>
+        <w:t>7</w:t>
       </w:r>
       <w:r>
         <w:rPr>
           <w:szCs w:val="24"/>
           <w:lang w:val="id-ID"/>
         </w:rPr>
-        <w:t xml:space="preserve"> Perancangan Tabel </w:t>
+        <w:t xml:space="preserve"> </w:t>
+      </w:r>
+      <w:bookmarkStart w:id="5" w:name="_Hlk29408648"/>
+      <w:r>
+        <w:rPr>
+          <w:szCs w:val="24"/>
+          <w:lang w:val="id-ID"/>
+        </w:rPr>
+        <w:t xml:space="preserve">Perancangan Tabel </w:t>
       </w:r>
       <w:proofErr w:type="spellStart"/>
       <w:r>
@@ -20326,6 +20384,7 @@
         </w:rPr>
         <w:t>Masuk</w:t>
       </w:r>
+      <w:bookmarkEnd w:id="5"/>
       <w:proofErr w:type="spellEnd"/>
     </w:p>
     <w:tbl>
@@ -21171,14 +21230,22 @@
         <w:rPr>
           <w:szCs w:val="24"/>
         </w:rPr>
-        <w:t>10</w:t>
+        <w:t>8</w:t>
       </w:r>
       <w:r>
         <w:rPr>
           <w:szCs w:val="24"/>
           <w:lang w:val="id-ID"/>
         </w:rPr>
-        <w:t xml:space="preserve"> Perancangan Tabel </w:t>
+        <w:t xml:space="preserve"> </w:t>
+      </w:r>
+      <w:bookmarkStart w:id="6" w:name="_Hlk29408665"/>
+      <w:r>
+        <w:rPr>
+          <w:szCs w:val="24"/>
+          <w:lang w:val="id-ID"/>
+        </w:rPr>
+        <w:t xml:space="preserve">Perancangan Tabel </w:t>
       </w:r>
       <w:proofErr w:type="spellStart"/>
       <w:r>
@@ -21201,6 +21268,7 @@
         </w:rPr>
         <w:t>Keluar</w:t>
       </w:r>
+      <w:bookmarkEnd w:id="6"/>
       <w:proofErr w:type="spellEnd"/>
     </w:p>
     <w:tbl>
@@ -22143,7 +22211,7 @@
         <w:ind w:left="1134" w:firstLine="567"/>
         <w:jc w:val="both"/>
       </w:pPr>
-      <w:bookmarkStart w:id="4" w:name="_Hlk536053049"/>
+      <w:bookmarkStart w:id="7" w:name="_Hlk536053049"/>
       <w:proofErr w:type="spellStart"/>
       <w:r>
         <w:t>Tabel</w:t>
@@ -22180,7 +22248,7 @@
       <w:r>
         <w:t>menyimpan</w:t>
       </w:r>
-      <w:bookmarkEnd w:id="4"/>
+      <w:bookmarkEnd w:id="7"/>
       <w:proofErr w:type="spellEnd"/>
       <w:r>
         <w:t xml:space="preserve"> data </w:t>
@@ -22223,14 +22291,22 @@
         <w:rPr>
           <w:szCs w:val="24"/>
         </w:rPr>
-        <w:t>11</w:t>
+        <w:t>9</w:t>
       </w:r>
       <w:r>
         <w:rPr>
           <w:szCs w:val="24"/>
           <w:lang w:val="id-ID"/>
         </w:rPr>
-        <w:t xml:space="preserve"> Perancangan </w:t>
+        <w:t xml:space="preserve"> </w:t>
+      </w:r>
+      <w:bookmarkStart w:id="8" w:name="_Hlk29408730"/>
+      <w:r>
+        <w:rPr>
+          <w:szCs w:val="24"/>
+          <w:lang w:val="id-ID"/>
+        </w:rPr>
+        <w:t xml:space="preserve">Perancangan </w:t>
       </w:r>
       <w:proofErr w:type="spellStart"/>
       <w:r>
@@ -22253,6 +22329,7 @@
         </w:rPr>
         <w:t>Satuan</w:t>
       </w:r>
+      <w:bookmarkEnd w:id="8"/>
       <w:proofErr w:type="spellEnd"/>
     </w:p>
     <w:tbl>
@@ -22887,14 +22964,22 @@
         <w:rPr>
           <w:szCs w:val="24"/>
         </w:rPr>
-        <w:t>2</w:t>
+        <w:t>0</w:t>
       </w:r>
       <w:r>
         <w:rPr>
           <w:szCs w:val="24"/>
           <w:lang w:val="id-ID"/>
         </w:rPr>
-        <w:t xml:space="preserve"> Perancangan Tabel </w:t>
+        <w:t xml:space="preserve"> </w:t>
+      </w:r>
+      <w:bookmarkStart w:id="9" w:name="_Hlk29408743"/>
+      <w:r>
+        <w:rPr>
+          <w:szCs w:val="24"/>
+          <w:lang w:val="id-ID"/>
+        </w:rPr>
+        <w:t xml:space="preserve">Perancangan Tabel </w:t>
       </w:r>
       <w:r>
         <w:rPr>
@@ -22908,6 +22993,7 @@
         </w:rPr>
         <w:t>r</w:t>
       </w:r>
+      <w:bookmarkEnd w:id="9"/>
     </w:p>
     <w:tbl>
       <w:tblPr>
@@ -23567,14 +23653,23 @@
         <w:rPr>
           <w:szCs w:val="24"/>
         </w:rPr>
-        <w:t>3</w:t>
+        <w:t>1</w:t>
       </w:r>
       <w:r>
         <w:rPr>
           <w:szCs w:val="24"/>
           <w:lang w:val="id-ID"/>
         </w:rPr>
-        <w:t xml:space="preserve"> Perancangan Tabel </w:t>
+        <w:t xml:space="preserve"> </w:t>
+      </w:r>
+      <w:bookmarkStart w:id="10" w:name="_Hlk29408762"/>
+      <w:bookmarkStart w:id="11" w:name="_GoBack"/>
+      <w:r>
+        <w:rPr>
+          <w:szCs w:val="24"/>
+          <w:lang w:val="id-ID"/>
+        </w:rPr>
+        <w:t xml:space="preserve">Perancangan Tabel </w:t>
       </w:r>
       <w:r>
         <w:rPr>
@@ -23582,6 +23677,8 @@
         </w:rPr>
         <w:t>User</w:t>
       </w:r>
+      <w:bookmarkEnd w:id="10"/>
+      <w:bookmarkEnd w:id="11"/>
     </w:p>
     <w:tbl>
       <w:tblPr>
@@ -24000,7 +24097,7 @@
         <w:rPr>
           <w:szCs w:val="24"/>
         </w:rPr>
-        <w:t>3</w:t>
+        <w:t>1</w:t>
       </w:r>
       <w:r>
         <w:rPr>
@@ -25765,7 +25862,7 @@
         </w:rPr>
         <w:t xml:space="preserve"> </w:t>
       </w:r>
-      <w:bookmarkStart w:id="5" w:name="_Hlk29407396"/>
+      <w:bookmarkStart w:id="12" w:name="_Hlk29407396"/>
       <w:proofErr w:type="spellStart"/>
       <w:r>
         <w:rPr>
@@ -25805,7 +25902,7 @@
         </w:rPr>
         <w:t xml:space="preserve"> Dashboard</w:t>
       </w:r>
-      <w:bookmarkEnd w:id="5"/>
+      <w:bookmarkEnd w:id="12"/>
     </w:p>
     <w:p>
       <w:pPr>
@@ -26179,7 +26276,7 @@
         </w:rPr>
         <w:t xml:space="preserve"> </w:t>
       </w:r>
-      <w:bookmarkStart w:id="6" w:name="_Hlk29407577"/>
+      <w:bookmarkStart w:id="13" w:name="_Hlk29407577"/>
       <w:proofErr w:type="spellStart"/>
       <w:r>
         <w:rPr>
@@ -26220,7 +26317,7 @@
         </w:rPr>
         <w:t>Barang</w:t>
       </w:r>
-      <w:bookmarkEnd w:id="6"/>
+      <w:bookmarkEnd w:id="13"/>
       <w:proofErr w:type="spellEnd"/>
     </w:p>
     <w:p>
@@ -26648,7 +26745,7 @@
         </w:rPr>
         <w:t xml:space="preserve"> </w:t>
       </w:r>
-      <w:bookmarkStart w:id="7" w:name="_Hlk29407624"/>
+      <w:bookmarkStart w:id="14" w:name="_Hlk29407624"/>
       <w:proofErr w:type="spellStart"/>
       <w:r>
         <w:rPr>
@@ -26720,7 +26817,7 @@
         </w:rPr>
         <w:t xml:space="preserve"> </w:t>
       </w:r>
-      <w:bookmarkEnd w:id="7"/>
+      <w:bookmarkEnd w:id="14"/>
     </w:p>
     <w:p>
       <w:pPr>
@@ -27149,7 +27246,7 @@
         </w:rPr>
         <w:t xml:space="preserve"> </w:t>
       </w:r>
-      <w:bookmarkStart w:id="8" w:name="_Hlk29407655"/>
+      <w:bookmarkStart w:id="15" w:name="_Hlk29407655"/>
       <w:proofErr w:type="spellStart"/>
       <w:r>
         <w:rPr>
@@ -27213,7 +27310,7 @@
         </w:rPr>
         <w:t>Satuan</w:t>
       </w:r>
-      <w:bookmarkEnd w:id="8"/>
+      <w:bookmarkEnd w:id="15"/>
       <w:proofErr w:type="spellEnd"/>
     </w:p>
     <w:p>
@@ -27618,21 +27715,14 @@
         </w:rPr>
         <w:t xml:space="preserve"> </w:t>
       </w:r>
-      <w:bookmarkStart w:id="9" w:name="_Hlk29407684"/>
-      <w:r>
-        <w:rPr>
-          <w:bCs/>
-          <w:szCs w:val="24"/>
-        </w:rPr>
-        <w:t>Ta</w:t>
-      </w:r>
-      <w:proofErr w:type="spellStart"/>
-      <w:r>
-        <w:rPr>
-          <w:bCs/>
-          <w:szCs w:val="24"/>
-        </w:rPr>
-        <w:t>mpilan</w:t>
+      <w:bookmarkStart w:id="16" w:name="_Hlk29407684"/>
+      <w:proofErr w:type="spellStart"/>
+      <w:r>
+        <w:rPr>
+          <w:bCs/>
+          <w:szCs w:val="24"/>
+        </w:rPr>
+        <w:t>Tampilan</w:t>
       </w:r>
       <w:proofErr w:type="spellEnd"/>
       <w:r>
@@ -27737,7 +27827,7 @@
         </w:rPr>
         <w:t>barang</w:t>
       </w:r>
-      <w:bookmarkEnd w:id="9"/>
+      <w:bookmarkEnd w:id="16"/>
       <w:proofErr w:type="spellEnd"/>
     </w:p>
     <w:p>
@@ -28114,7 +28204,7 @@
         </w:rPr>
         <w:t xml:space="preserve"> </w:t>
       </w:r>
-      <w:bookmarkStart w:id="10" w:name="_Hlk29407694"/>
+      <w:bookmarkStart w:id="17" w:name="_Hlk29407694"/>
       <w:proofErr w:type="spellStart"/>
       <w:r>
         <w:rPr>
@@ -28203,7 +28293,7 @@
         </w:rPr>
         <w:t>Invoice</w:t>
       </w:r>
-      <w:bookmarkEnd w:id="10"/>
+      <w:bookmarkEnd w:id="17"/>
     </w:p>
     <w:p>
       <w:pPr>
@@ -28408,21 +28498,14 @@
         </w:rPr>
         <w:t xml:space="preserve"> </w:t>
       </w:r>
-      <w:bookmarkStart w:id="11" w:name="_Hlk29407718"/>
-      <w:r>
-        <w:rPr>
-          <w:bCs/>
-          <w:szCs w:val="24"/>
-        </w:rPr>
-        <w:t>Ta</w:t>
-      </w:r>
-      <w:proofErr w:type="spellStart"/>
-      <w:r>
-        <w:rPr>
-          <w:bCs/>
-          <w:szCs w:val="24"/>
-        </w:rPr>
-        <w:t>mpilan</w:t>
+      <w:bookmarkStart w:id="18" w:name="_Hlk29407718"/>
+      <w:proofErr w:type="spellStart"/>
+      <w:r>
+        <w:rPr>
+          <w:bCs/>
+          <w:szCs w:val="24"/>
+        </w:rPr>
+        <w:t>Tampilan</w:t>
       </w:r>
       <w:proofErr w:type="spellEnd"/>
       <w:r>
@@ -28456,7 +28539,7 @@
         </w:rPr>
         <w:t>Satuan</w:t>
       </w:r>
-      <w:bookmarkEnd w:id="11"/>
+      <w:bookmarkEnd w:id="18"/>
       <w:proofErr w:type="spellEnd"/>
     </w:p>
     <w:p>
@@ -28759,7 +28842,7 @@
         </w:rPr>
         <w:t xml:space="preserve"> </w:t>
       </w:r>
-      <w:bookmarkStart w:id="12" w:name="_Hlk29407733"/>
+      <w:bookmarkStart w:id="19" w:name="_Hlk29407733"/>
       <w:proofErr w:type="spellStart"/>
       <w:r>
         <w:rPr>
@@ -28808,7 +28891,7 @@
         </w:rPr>
         <w:t xml:space="preserve"> Admin</w:t>
       </w:r>
-      <w:bookmarkEnd w:id="12"/>
+      <w:bookmarkEnd w:id="19"/>
     </w:p>
     <w:p>
       <w:pPr>
@@ -28998,21 +29081,14 @@
         </w:rPr>
         <w:t xml:space="preserve"> </w:t>
       </w:r>
-      <w:bookmarkStart w:id="13" w:name="_Hlk29407758"/>
-      <w:r>
-        <w:rPr>
-          <w:bCs/>
-          <w:szCs w:val="24"/>
-        </w:rPr>
-        <w:t>T</w:t>
-      </w:r>
-      <w:proofErr w:type="spellStart"/>
-      <w:r>
-        <w:rPr>
-          <w:bCs/>
-          <w:szCs w:val="24"/>
-        </w:rPr>
-        <w:t>ampilan</w:t>
+      <w:bookmarkStart w:id="20" w:name="_Hlk29407758"/>
+      <w:proofErr w:type="spellStart"/>
+      <w:r>
+        <w:rPr>
+          <w:bCs/>
+          <w:szCs w:val="24"/>
+        </w:rPr>
+        <w:t>Tampilan</w:t>
       </w:r>
       <w:proofErr w:type="spellEnd"/>
       <w:r>
@@ -29038,7 +29114,7 @@
         </w:rPr>
         <w:t xml:space="preserve"> Data admin</w:t>
       </w:r>
-      <w:bookmarkEnd w:id="13"/>
+      <w:bookmarkEnd w:id="20"/>
     </w:p>
     <w:p>
       <w:pPr>
@@ -29204,7 +29280,7 @@
         </w:rPr>
         <w:t xml:space="preserve"> </w:t>
       </w:r>
-      <w:bookmarkStart w:id="14" w:name="_Hlk29407773"/>
+      <w:bookmarkStart w:id="21" w:name="_Hlk29407773"/>
       <w:proofErr w:type="spellStart"/>
       <w:r>
         <w:rPr>
@@ -29245,7 +29321,7 @@
         </w:rPr>
         <w:t>Invoice</w:t>
       </w:r>
-      <w:bookmarkEnd w:id="14"/>
+      <w:bookmarkEnd w:id="21"/>
     </w:p>
     <w:p>
       <w:pPr>
@@ -29483,8 +29559,7 @@
         </w:rPr>
         <w:t xml:space="preserve"> </w:t>
       </w:r>
-      <w:bookmarkStart w:id="15" w:name="_Hlk29407824"/>
-      <w:bookmarkStart w:id="16" w:name="_GoBack"/>
+      <w:bookmarkStart w:id="22" w:name="_Hlk29407824"/>
       <w:proofErr w:type="spellStart"/>
       <w:r>
         <w:rPr>
@@ -29525,8 +29600,7 @@
         </w:rPr>
         <w:t>Invoice</w:t>
       </w:r>
-      <w:bookmarkEnd w:id="15"/>
-      <w:bookmarkEnd w:id="16"/>
+      <w:bookmarkEnd w:id="22"/>
     </w:p>
     <w:p>
       <w:pPr>
@@ -33620,7 +33694,7 @@
 </file>
 
 <file path=customXml/itemProps1.xml><?xml version="1.0" encoding="utf-8"?>
-<ds:datastoreItem xmlns:ds="http://schemas.openxmlformats.org/officeDocument/2006/customXml" ds:itemID="{C1F51ADB-930B-4447-9C5B-4A41D644630B}">
+<ds:datastoreItem xmlns:ds="http://schemas.openxmlformats.org/officeDocument/2006/customXml" ds:itemID="{15E97EFC-9CF4-41EE-8BCC-E90ADBF1D779}">
   <ds:schemaRefs>
     <ds:schemaRef ds:uri="http://schemas.openxmlformats.org/officeDocument/2006/bibliography"/>
   </ds:schemaRefs>

</xml_diff>